<commit_message>
fix naming of lessons
</commit_message>
<xml_diff>
--- a/Courses/Computer-Modeling-and-IT/Computer-Modeling-and-IT-5-Class/05-IT-and-Computer-Systems-Exam/05-IT-and-Computer-Systems-Exam.docx
+++ b/Courses/Computer-Modeling-and-IT/Computer-Modeling-and-IT-5-Class/05-IT-and-Computer-Systems-Exam/05-IT-and-Computer-Systems-Exam.docx
@@ -7,9 +7,6 @@
         <w:pStyle w:val="Heading1"/>
         <w:spacing w:before="0"/>
         <w:jc w:val="center"/>
-        <w:rPr>
-          <w:lang w:val="bg-BG"/>
-        </w:rPr>
       </w:pPr>
       <w:r>
         <w:rPr>
@@ -24,6 +21,20 @@
           <w:lang w:val="bg-BG"/>
         </w:rPr>
         <w:t>ИТ и компютърни системи</w:t>
+      </w:r>
+      <w:r>
+        <w:rPr>
+          <w:szCs w:val="44"/>
+        </w:rPr>
+        <w:t xml:space="preserve"> (01-04</w:t>
+      </w:r>
+      <w:bookmarkStart w:id="0" w:name="_GoBack"/>
+      <w:bookmarkEnd w:id="0"/>
+      <w:r>
+        <w:rPr>
+          <w:szCs w:val="44"/>
+        </w:rPr>
+        <w:t>)</w:t>
       </w:r>
     </w:p>
     <w:p>
@@ -776,15 +787,7 @@
         <w:rPr>
           <w:lang w:val="bg-BG"/>
         </w:rPr>
-        <w:t xml:space="preserve"> от компю</w:t>
-      </w:r>
-      <w:bookmarkStart w:id="0" w:name="_GoBack"/>
-      <w:bookmarkEnd w:id="0"/>
-      <w:r>
-        <w:rPr>
-          <w:lang w:val="bg-BG"/>
-        </w:rPr>
-        <w:t>търа.</w:t>
+        <w:t xml:space="preserve"> от компютъра.</w:t>
       </w:r>
     </w:p>
     <w:sectPr>
@@ -1590,7 +1593,7 @@
             </wp:anchor>
           </w:drawing>
         </mc:Choice>
-        <mc:Fallback xmlns:w16sdtdh="http://schemas.microsoft.com/office/word/2020/wordml/sdtdatahash" xmlns:w16="http://schemas.microsoft.com/office/word/2018/wordml" xmlns:w16cid="http://schemas.microsoft.com/office/word/2016/wordml/cid" xmlns:w16cex="http://schemas.microsoft.com/office/word/2018/wordml/cex" xmlns:oel="http://schemas.microsoft.com/office/2019/extlst" xmlns:am3d="http://schemas.microsoft.com/office/drawing/2017/model3d" xmlns:aink="http://schemas.microsoft.com/office/drawing/2016/ink" xmlns:cx8="http://schemas.microsoft.com/office/drawing/2016/5/14/chartex" xmlns:cx7="http://schemas.microsoft.com/office/drawing/2016/5/13/chartex" xmlns:cx6="http://schemas.microsoft.com/office/drawing/2016/5/12/chartex" xmlns:cx5="http://schemas.microsoft.com/office/drawing/2016/5/11/chartex" xmlns:cx4="http://schemas.microsoft.com/office/drawing/2016/5/10/chartex" xmlns:cx3="http://schemas.microsoft.com/office/drawing/2016/5/9/chartex" xmlns:cx2="http://schemas.microsoft.com/office/drawing/2015/10/21/chartex">
+        <mc:Fallback xmlns:cx2="http://schemas.microsoft.com/office/drawing/2015/10/21/chartex" xmlns:cx3="http://schemas.microsoft.com/office/drawing/2016/5/9/chartex" xmlns:cx4="http://schemas.microsoft.com/office/drawing/2016/5/10/chartex" xmlns:cx5="http://schemas.microsoft.com/office/drawing/2016/5/11/chartex" xmlns:cx6="http://schemas.microsoft.com/office/drawing/2016/5/12/chartex" xmlns:cx7="http://schemas.microsoft.com/office/drawing/2016/5/13/chartex" xmlns:cx8="http://schemas.microsoft.com/office/drawing/2016/5/14/chartex" xmlns:aink="http://schemas.microsoft.com/office/drawing/2016/ink" xmlns:am3d="http://schemas.microsoft.com/office/drawing/2017/model3d" xmlns:oel="http://schemas.microsoft.com/office/2019/extlst" xmlns:w16cex="http://schemas.microsoft.com/office/word/2018/wordml/cex" xmlns:w16cid="http://schemas.microsoft.com/office/word/2016/wordml/cid" xmlns:w16="http://schemas.microsoft.com/office/word/2018/wordml" xmlns:w16sdtdh="http://schemas.microsoft.com/office/word/2020/wordml/sdtdatahash">
           <w:pict>
             <v:line w14:anchorId="23DA4A24" id="Straight Connector 19" o:spid="_x0000_s1026" style="position:absolute;flip:y;z-index:251659264;visibility:visible;mso-wrap-style:square;mso-width-percent:0;mso-height-percent:0;mso-wrap-distance-left:9pt;mso-wrap-distance-top:0;mso-wrap-distance-right:9pt;mso-wrap-distance-bottom:0;mso-position-horizontal:absolute;mso-position-horizontal-relative:text;mso-position-vertical:absolute;mso-position-vertical-relative:text;mso-width-percent:0;mso-height-percent:0;mso-width-relative:page;mso-height-relative:page" from="-.1pt,5.2pt" to="520.7pt,5.2pt" o:gfxdata="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" strokecolor="#974706 [1609]" strokeweight="1pt">
               <v:stroke endcap="round"/>
@@ -1815,7 +1818,11 @@
         </mc:Choice>
         <mc:Fallback>
           <w:pict>
-            <v:shape w14:anchorId="0D7D8A2E" id="Text Box 4" o:spid="_x0000_s1027" type="#_x0000_t202" style="position:absolute;margin-left:444.65pt;margin-top:8.35pt;width:70.9pt;height:15.9pt;z-index:251661312;visibility:visible;mso-wrap-style:square;mso-width-percent:0;mso-height-percent:0;mso-wrap-distance-left:9pt;mso-wrap-distance-top:0;mso-wrap-distance-right:9pt;mso-wrap-distance-bottom:0;mso-position-horizontal:absolute;mso-position-horizontal-relative:text;mso-position-vertical:absolute;mso-position-vertical-relative:text;mso-width-percent:0;mso-height-percent:0;mso-width-relative:page;mso-height-relative:page;v-text-anchor:middle" o:gfxdata="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" filled="f" stroked="f" strokeweight=".5pt">
+            <v:shapetype w14:anchorId="0D7D8A2E" id="_x0000_t202" coordsize="21600,21600" o:spt="202" path="m,l,21600r21600,l21600,xe">
+              <v:stroke joinstyle="miter"/>
+              <v:path gradientshapeok="t" o:connecttype="rect"/>
+            </v:shapetype>
+            <v:shape id="Text Box 4" o:spid="_x0000_s1027" type="#_x0000_t202" style="position:absolute;margin-left:444.65pt;margin-top:8.35pt;width:70.9pt;height:15.9pt;z-index:251661312;visibility:visible;mso-wrap-style:square;mso-width-percent:0;mso-height-percent:0;mso-wrap-distance-left:9pt;mso-wrap-distance-top:0;mso-wrap-distance-right:9pt;mso-wrap-distance-bottom:0;mso-position-horizontal:absolute;mso-position-horizontal-relative:text;mso-position-vertical:absolute;mso-position-vertical-relative:text;mso-width-percent:0;mso-height-percent:0;mso-width-relative:page;mso-height-relative:page;v-text-anchor:middle" o:gfxdata="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" filled="f" stroked="f" strokeweight=".5pt">
               <v:textbox inset="0,0,0,0">
                 <w:txbxContent>
                   <w:p>
@@ -7808,7 +7815,7 @@
 </file>
 
 <file path=customXml/itemProps1.xml><?xml version="1.0" encoding="utf-8"?>
-<ds:datastoreItem xmlns:ds="http://schemas.openxmlformats.org/officeDocument/2006/customXml" ds:itemID="{DB287539-6438-4A95-BB86-787C1BB54911}">
+<ds:datastoreItem xmlns:ds="http://schemas.openxmlformats.org/officeDocument/2006/customXml" ds:itemID="{AD59E9AD-1FF6-4EF5-809F-D9427F5E7895}">
   <ds:schemaRefs>
     <ds:schemaRef ds:uri="http://schemas.openxmlformats.org/officeDocument/2006/bibliography"/>
   </ds:schemaRefs>

</xml_diff>